<commit_message>
Se adapto el caso de uso a la interfaz correcta del caso de uso CU08
</commit_message>
<xml_diff>
--- a/PRIMERA ENTREGA/Casos de uso Pizzeria.docx
+++ b/PRIMERA ENTREGA/Casos de uso Pizzeria.docx
@@ -1,6 +1,6 @@
 
 <file path=word/document.xml><?xml version="1.0" encoding="utf-8"?>
-<w:document xmlns:wpc="http://schemas.microsoft.com/office/word/2010/wordprocessingCanvas" xmlns:cx="http://schemas.microsoft.com/office/drawing/2014/chartex" xmlns:cx1="http://schemas.microsoft.com/office/drawing/2015/9/8/chartex" xmlns:cx2="http://schemas.microsoft.com/office/drawing/2015/10/21/chartex" xmlns:cx3="http://schemas.microsoft.com/office/drawing/2016/5/9/chartex" xmlns:cx4="http://schemas.microsoft.com/office/drawing/2016/5/10/chartex" xmlns:cx5="http://schemas.microsoft.com/office/drawing/2016/5/11/chartex" xmlns:cx6="http://schemas.microsoft.com/office/drawing/2016/5/12/chartex" xmlns:cx7="http://schemas.microsoft.com/office/drawing/2016/5/13/chartex" xmlns:cx8="http://schemas.microsoft.com/office/drawing/2016/5/14/chartex" xmlns:mc="http://schemas.openxmlformats.org/markup-compatibility/2006" xmlns:aink="http://schemas.microsoft.com/office/drawing/2016/ink" xmlns:am3d="http://schemas.microsoft.com/office/drawing/2017/model3d" xmlns:o="urn:schemas-microsoft-com:office:office" xmlns:r="http://schemas.openxmlformats.org/officeDocument/2006/relationships" xmlns:m="http://schemas.openxmlformats.org/officeDocument/2006/math" xmlns:v="urn:schemas-microsoft-com:vml" xmlns:wp14="http://schemas.microsoft.com/office/word/2010/wordprocessingDrawing" xmlns:wp="http://schemas.openxmlformats.org/drawingml/2006/wordprocessingDrawing" xmlns:w10="urn:schemas-microsoft-com:office:word" xmlns:w="http://schemas.openxmlformats.org/wordprocessingml/2006/main" xmlns:w14="http://schemas.microsoft.com/office/word/2010/wordml" xmlns:w15="http://schemas.microsoft.com/office/word/2012/wordml" xmlns:w16cid="http://schemas.microsoft.com/office/word/2016/wordml/cid" xmlns:w16se="http://schemas.microsoft.com/office/word/2015/wordml/symex" xmlns:wpg="http://schemas.microsoft.com/office/word/2010/wordprocessingGroup" xmlns:wpi="http://schemas.microsoft.com/office/word/2010/wordprocessingInk" xmlns:wne="http://schemas.microsoft.com/office/word/2006/wordml" xmlns:wps="http://schemas.microsoft.com/office/word/2010/wordprocessingShape" mc:Ignorable="w14 w15 w16se w16cid wp14">
+<w:document xmlns:wpc="http://schemas.microsoft.com/office/word/2010/wordprocessingCanvas" xmlns:cx="http://schemas.microsoft.com/office/drawing/2014/chartex" xmlns:cx1="http://schemas.microsoft.com/office/drawing/2015/9/8/chartex" xmlns:cx2="http://schemas.microsoft.com/office/drawing/2015/10/21/chartex" xmlns:cx3="http://schemas.microsoft.com/office/drawing/2016/5/9/chartex" xmlns:cx4="http://schemas.microsoft.com/office/drawing/2016/5/10/chartex" xmlns:cx5="http://schemas.microsoft.com/office/drawing/2016/5/11/chartex" xmlns:cx6="http://schemas.microsoft.com/office/drawing/2016/5/12/chartex" xmlns:cx7="http://schemas.microsoft.com/office/drawing/2016/5/13/chartex" xmlns:cx8="http://schemas.microsoft.com/office/drawing/2016/5/14/chartex" xmlns:mc="http://schemas.openxmlformats.org/markup-compatibility/2006" xmlns:aink="http://schemas.microsoft.com/office/drawing/2016/ink" xmlns:am3d="http://schemas.microsoft.com/office/drawing/2017/model3d" xmlns:o="urn:schemas-microsoft-com:office:office" xmlns:r="http://schemas.openxmlformats.org/officeDocument/2006/relationships" xmlns:m="http://schemas.openxmlformats.org/officeDocument/2006/math" xmlns:v="urn:schemas-microsoft-com:vml" xmlns:wp14="http://schemas.microsoft.com/office/word/2010/wordprocessingDrawing" xmlns:wp="http://schemas.openxmlformats.org/drawingml/2006/wordprocessingDrawing" xmlns:w10="urn:schemas-microsoft-com:office:word" xmlns:w="http://schemas.openxmlformats.org/wordprocessingml/2006/main" xmlns:w14="http://schemas.microsoft.com/office/word/2010/wordml" xmlns:w15="http://schemas.microsoft.com/office/word/2012/wordml" xmlns:w16cex="http://schemas.microsoft.com/office/word/2018/wordml/cex" xmlns:w16cid="http://schemas.microsoft.com/office/word/2016/wordml/cid" xmlns:w16="http://schemas.microsoft.com/office/word/2018/wordml" xmlns:w16se="http://schemas.microsoft.com/office/word/2015/wordml/symex" xmlns:wpg="http://schemas.microsoft.com/office/word/2010/wordprocessingGroup" xmlns:wpi="http://schemas.microsoft.com/office/word/2010/wordprocessingInk" xmlns:wne="http://schemas.microsoft.com/office/word/2006/wordml" xmlns:wps="http://schemas.microsoft.com/office/word/2010/wordprocessingShape" mc:Ignorable="w14 w15 w16se w16cid w16 w16cex wp14">
   <w:body>
     <w:tbl>
       <w:tblPr>
@@ -2604,16 +2604,7 @@
                 <w:rFonts w:cs="Arial"/>
                 <w:lang w:val="es-ES"/>
               </w:rPr>
-              <w:t xml:space="preserve"> (ver FA3</w:t>
-            </w:r>
-            <w:bookmarkStart w:id="0" w:name="_GoBack"/>
-            <w:bookmarkEnd w:id="0"/>
-            <w:r>
-              <w:rPr>
-                <w:rFonts w:cs="Arial"/>
-                <w:lang w:val="es-ES"/>
-              </w:rPr>
-              <w:t>)</w:t>
+              <w:t xml:space="preserve"> (ver FA3)</w:t>
             </w:r>
           </w:p>
           <w:p>
@@ -4048,8 +4039,305 @@
               <w:jc w:val="both"/>
             </w:pPr>
             <w:r>
-              <w:t>El sistema redirige al Gerente a la pantalla “Principal gerente”</w:t>
-            </w:r>
+              <w:t xml:space="preserve">El sistema </w:t>
+            </w:r>
+            <w:r>
+              <w:t>cierra el mensaje y limpia los campos.</w:t>
+            </w:r>
+          </w:p>
+        </w:tc>
+      </w:tr>
+    </w:tbl>
+    <w:p/>
+    <w:tbl>
+      <w:tblPr>
+        <w:tblpPr w:leftFromText="141" w:rightFromText="141" w:tblpY="-430"/>
+        <w:tblW w:w="4923" w:type="pct"/>
+        <w:tblLook w:val="04A0" w:firstRow="1" w:lastRow="0" w:firstColumn="1" w:lastColumn="0" w:noHBand="0" w:noVBand="1"/>
+      </w:tblPr>
+      <w:tblGrid>
+        <w:gridCol w:w="2400"/>
+        <w:gridCol w:w="6282"/>
+      </w:tblGrid>
+      <w:tr>
+        <w:trPr>
+          <w:trHeight w:val="329"/>
+        </w:trPr>
+        <w:tc>
+          <w:tcPr>
+            <w:tcW w:w="1382" w:type="pct"/>
+            <w:tcBorders>
+              <w:top w:val="single" w:sz="4" w:space="0" w:color="000000"/>
+              <w:left w:val="single" w:sz="8" w:space="0" w:color="000000"/>
+              <w:bottom w:val="single" w:sz="4" w:space="0" w:color="000000"/>
+              <w:right w:val="nil"/>
+            </w:tcBorders>
+            <w:hideMark/>
+          </w:tcPr>
+          <w:p>
+            <w:pPr>
+              <w:jc w:val="both"/>
+              <w:rPr>
+                <w:rFonts w:cs="Arial"/>
+                <w:b/>
+                <w:lang w:val="es-ES"/>
+              </w:rPr>
+            </w:pPr>
+            <w:r>
+              <w:rPr>
+                <w:rFonts w:cs="Arial"/>
+                <w:b/>
+                <w:lang w:val="es-ES"/>
+              </w:rPr>
+              <w:lastRenderedPageBreak/>
+              <w:t>Flujos Alternos:</w:t>
+            </w:r>
+          </w:p>
+        </w:tc>
+        <w:tc>
+          <w:tcPr>
+            <w:tcW w:w="3618" w:type="pct"/>
+            <w:tcBorders>
+              <w:top w:val="single" w:sz="4" w:space="0" w:color="000000"/>
+              <w:left w:val="single" w:sz="4" w:space="0" w:color="000000"/>
+              <w:bottom w:val="single" w:sz="4" w:space="0" w:color="000000"/>
+              <w:right w:val="single" w:sz="8" w:space="0" w:color="000000"/>
+            </w:tcBorders>
+            <w:hideMark/>
+          </w:tcPr>
+          <w:p>
+            <w:pPr>
+              <w:jc w:val="both"/>
+              <w:rPr>
+                <w:rFonts w:cs="Arial"/>
+                <w:lang w:val="es-ES"/>
+              </w:rPr>
+            </w:pPr>
+            <w:r>
+              <w:rPr>
+                <w:rFonts w:cs="Arial"/>
+                <w:lang w:val="es-ES"/>
+              </w:rPr>
+              <w:t>FA1. Cancelar registro</w:t>
+            </w:r>
+          </w:p>
+          <w:p>
+            <w:pPr>
+              <w:pStyle w:val="Prrafodelista"/>
+              <w:numPr>
+                <w:ilvl w:val="0"/>
+                <w:numId w:val="26"/>
+              </w:numPr>
+              <w:jc w:val="both"/>
+              <w:rPr>
+                <w:rFonts w:cs="Arial"/>
+                <w:lang w:val="es-ES"/>
+              </w:rPr>
+            </w:pPr>
+            <w:r>
+              <w:rPr>
+                <w:rFonts w:cs="Arial"/>
+                <w:lang w:val="es-ES"/>
+              </w:rPr>
+              <w:t>El gerente selecciona “Cancelar registro”</w:t>
+            </w:r>
+          </w:p>
+          <w:p>
+            <w:pPr>
+              <w:pStyle w:val="Prrafodelista"/>
+              <w:numPr>
+                <w:ilvl w:val="0"/>
+                <w:numId w:val="26"/>
+              </w:numPr>
+              <w:jc w:val="both"/>
+              <w:rPr>
+                <w:rFonts w:cs="Arial"/>
+                <w:lang w:val="es-ES"/>
+              </w:rPr>
+            </w:pPr>
+            <w:r>
+              <w:rPr>
+                <w:rFonts w:cs="Arial"/>
+                <w:lang w:val="es-ES"/>
+              </w:rPr>
+              <w:t>El sistema pide confirmación para realizar la acción, mostrando las opciones “Aceptar” y “Cancelar”.</w:t>
+            </w:r>
+          </w:p>
+          <w:p>
+            <w:pPr>
+              <w:pStyle w:val="Prrafodelista"/>
+              <w:numPr>
+                <w:ilvl w:val="0"/>
+                <w:numId w:val="26"/>
+              </w:numPr>
+              <w:jc w:val="both"/>
+              <w:rPr>
+                <w:rFonts w:cs="Arial"/>
+                <w:lang w:val="es-ES"/>
+              </w:rPr>
+            </w:pPr>
+            <w:r>
+              <w:rPr>
+                <w:rFonts w:cs="Arial"/>
+                <w:lang w:val="es-ES"/>
+              </w:rPr>
+              <w:t>El gerente selecciona la opción “Aceptar” (ver FA1.1).</w:t>
+            </w:r>
+          </w:p>
+          <w:p>
+            <w:pPr>
+              <w:pStyle w:val="Prrafodelista"/>
+              <w:numPr>
+                <w:ilvl w:val="0"/>
+                <w:numId w:val="26"/>
+              </w:numPr>
+              <w:jc w:val="both"/>
+              <w:rPr>
+                <w:rFonts w:cs="Arial"/>
+                <w:lang w:val="es-ES"/>
+              </w:rPr>
+            </w:pPr>
+            <w:r>
+              <w:rPr>
+                <w:rFonts w:cs="Arial"/>
+                <w:lang w:val="es-ES"/>
+              </w:rPr>
+              <w:t>Regresar al paso 6 del flujo normal.</w:t>
+            </w:r>
+          </w:p>
+          <w:p>
+            <w:pPr>
+              <w:jc w:val="both"/>
+              <w:rPr>
+                <w:rFonts w:cs="Arial"/>
+                <w:lang w:val="es-ES"/>
+              </w:rPr>
+            </w:pPr>
+            <w:r>
+              <w:rPr>
+                <w:rFonts w:cs="Arial"/>
+                <w:lang w:val="es-ES"/>
+              </w:rPr>
+              <w:t>FA1.1 El gerente cancela la operación</w:t>
+            </w:r>
+          </w:p>
+          <w:p>
+            <w:pPr>
+              <w:pStyle w:val="Prrafodelista"/>
+              <w:numPr>
+                <w:ilvl w:val="0"/>
+                <w:numId w:val="37"/>
+              </w:numPr>
+              <w:jc w:val="both"/>
+              <w:rPr>
+                <w:rFonts w:cs="Arial"/>
+                <w:lang w:val="es-ES"/>
+              </w:rPr>
+            </w:pPr>
+            <w:r>
+              <w:rPr>
+                <w:rFonts w:cs="Arial"/>
+                <w:lang w:val="es-ES"/>
+              </w:rPr>
+              <w:t>El gerente selecciona la opción “Cancelar”.</w:t>
+            </w:r>
+          </w:p>
+          <w:p>
+            <w:pPr>
+              <w:pStyle w:val="Prrafodelista"/>
+              <w:numPr>
+                <w:ilvl w:val="0"/>
+                <w:numId w:val="37"/>
+              </w:numPr>
+              <w:jc w:val="both"/>
+              <w:rPr>
+                <w:rFonts w:cs="Arial"/>
+                <w:lang w:val="es-ES"/>
+              </w:rPr>
+            </w:pPr>
+            <w:r>
+              <w:rPr>
+                <w:rFonts w:cs="Arial"/>
+                <w:lang w:val="es-ES"/>
+              </w:rPr>
+              <w:t>El sistema cierra el mensaje sin realizar cambios.</w:t>
+            </w:r>
+          </w:p>
+          <w:p>
+            <w:pPr>
+              <w:jc w:val="both"/>
+              <w:rPr>
+                <w:rFonts w:cs="Arial"/>
+                <w:lang w:val="es-ES"/>
+              </w:rPr>
+            </w:pPr>
+            <w:r>
+              <w:rPr>
+                <w:rFonts w:cs="Arial"/>
+                <w:lang w:val="es-ES"/>
+              </w:rPr>
+              <w:t>FA2. Datos inválidos</w:t>
+            </w:r>
+          </w:p>
+          <w:p>
+            <w:pPr>
+              <w:pStyle w:val="Prrafodelista"/>
+              <w:numPr>
+                <w:ilvl w:val="0"/>
+                <w:numId w:val="27"/>
+              </w:numPr>
+              <w:jc w:val="both"/>
+              <w:rPr>
+                <w:rFonts w:cstheme="minorHAnsi"/>
+                <w:lang w:val="es-ES"/>
+              </w:rPr>
+            </w:pPr>
+            <w:r>
+              <w:rPr>
+                <w:rFonts w:cstheme="minorHAnsi"/>
+                <w:lang w:val="es-ES"/>
+              </w:rPr>
+              <w:t>El sistema muestra durante 10 segundos el mensaje: “</w:t>
+            </w:r>
+            <w:r>
+              <w:rPr>
+                <w:rFonts w:cstheme="minorHAnsi"/>
+                <w:color w:val="000000"/>
+              </w:rPr>
+              <w:t>Ingresó datos inválidos”.</w:t>
+            </w:r>
+          </w:p>
+          <w:p>
+            <w:pPr>
+              <w:pStyle w:val="Prrafodelista"/>
+              <w:numPr>
+                <w:ilvl w:val="0"/>
+                <w:numId w:val="27"/>
+              </w:numPr>
+              <w:jc w:val="both"/>
+              <w:rPr>
+                <w:rFonts w:cstheme="minorHAnsi"/>
+                <w:lang w:val="es-ES"/>
+              </w:rPr>
+            </w:pPr>
+            <w:r>
+              <w:rPr>
+                <w:rFonts w:cstheme="minorHAnsi"/>
+                <w:lang w:val="es-ES"/>
+              </w:rPr>
+              <w:t>Regresar al paso 3 del flujo normal.</w:t>
+            </w:r>
+          </w:p>
+          <w:p>
+            <w:pPr>
+              <w:pStyle w:val="Prrafodelista"/>
+              <w:ind w:left="405"/>
+              <w:jc w:val="both"/>
+              <w:rPr>
+                <w:rFonts w:cs="Arial"/>
+                <w:lang w:val="es-ES"/>
+              </w:rPr>
+            </w:pPr>
           </w:p>
         </w:tc>
       </w:tr>
@@ -4083,7 +4371,7 @@
                 <w:b/>
                 <w:lang w:val="es-ES"/>
               </w:rPr>
-              <w:t>Flujos Alternos:</w:t>
+              <w:t>Excepciones:</w:t>
             </w:r>
           </w:p>
         </w:tc>
@@ -4096,22 +4384,19 @@
               <w:bottom w:val="single" w:sz="4" w:space="0" w:color="000000"/>
               <w:right w:val="single" w:sz="8" w:space="0" w:color="000000"/>
             </w:tcBorders>
-            <w:hideMark/>
-          </w:tcPr>
-          <w:p>
-            <w:pPr>
-              <w:jc w:val="both"/>
-              <w:rPr>
-                <w:rFonts w:cs="Arial"/>
-                <w:lang w:val="es-ES"/>
-              </w:rPr>
-            </w:pPr>
-            <w:r>
-              <w:rPr>
-                <w:rFonts w:cs="Arial"/>
-                <w:lang w:val="es-ES"/>
-              </w:rPr>
-              <w:t>FA1. Cancelar registro</w:t>
+          </w:tcPr>
+          <w:p>
+            <w:pPr>
+              <w:jc w:val="both"/>
+              <w:rPr>
+                <w:rFonts w:cs="Arial"/>
+              </w:rPr>
+            </w:pPr>
+            <w:r>
+              <w:rPr>
+                <w:rFonts w:cs="Arial"/>
+              </w:rPr>
+              <w:t>EX1. Error al registrar producto.</w:t>
             </w:r>
           </w:p>
           <w:p>
@@ -4119,20 +4404,36 @@
               <w:pStyle w:val="Prrafodelista"/>
               <w:numPr>
                 <w:ilvl w:val="0"/>
-                <w:numId w:val="26"/>
+                <w:numId w:val="28"/>
               </w:numPr>
               <w:jc w:val="both"/>
               <w:rPr>
                 <w:rFonts w:cs="Arial"/>
-                <w:lang w:val="es-ES"/>
-              </w:rPr>
-            </w:pPr>
-            <w:r>
-              <w:rPr>
-                <w:rFonts w:cs="Arial"/>
-                <w:lang w:val="es-ES"/>
-              </w:rPr>
-              <w:t>El gerente selecciona “Cancelar registro”</w:t>
+              </w:rPr>
+            </w:pPr>
+            <w:r>
+              <w:rPr>
+                <w:rFonts w:cs="Arial"/>
+              </w:rPr>
+              <w:t>El sistema muestra el mensaje: “</w:t>
+            </w:r>
+            <w:r>
+              <w:rPr>
+                <w:rFonts w:cs="Arial"/>
+              </w:rPr>
+              <w:t>Ocurrió</w:t>
+            </w:r>
+            <w:r>
+              <w:rPr>
+                <w:rFonts w:cs="Arial"/>
+              </w:rPr>
+              <w:t xml:space="preserve"> un error al guardar los datos del ingrediente”</w:t>
+            </w:r>
+            <w:r>
+              <w:rPr>
+                <w:rFonts w:cs="Arial"/>
+              </w:rPr>
+              <w:t>.</w:t>
             </w:r>
           </w:p>
           <w:p>
@@ -4140,36 +4441,18 @@
               <w:pStyle w:val="Prrafodelista"/>
               <w:numPr>
                 <w:ilvl w:val="0"/>
-                <w:numId w:val="26"/>
+                <w:numId w:val="28"/>
               </w:numPr>
               <w:jc w:val="both"/>
               <w:rPr>
                 <w:rFonts w:cs="Arial"/>
-                <w:lang w:val="es-ES"/>
-              </w:rPr>
-            </w:pPr>
-            <w:r>
-              <w:rPr>
-                <w:rFonts w:cs="Arial"/>
-                <w:lang w:val="es-ES"/>
-              </w:rPr>
-              <w:t>Regresar al paso 6 del flujo normal.</w:t>
-            </w:r>
-          </w:p>
-          <w:p>
-            <w:pPr>
-              <w:jc w:val="both"/>
-              <w:rPr>
-                <w:rFonts w:cs="Arial"/>
-                <w:lang w:val="es-ES"/>
-              </w:rPr>
-            </w:pPr>
-            <w:r>
-              <w:rPr>
-                <w:rFonts w:cs="Arial"/>
-                <w:lang w:val="es-ES"/>
-              </w:rPr>
-              <w:t>FA2. Datos inválidos</w:t>
+              </w:rPr>
+            </w:pPr>
+            <w:r>
+              <w:rPr>
+                <w:rFonts w:cs="Arial"/>
+              </w:rPr>
+              <w:t>El Gerente da clic en “Aceptar”.</w:t>
             </w:r>
           </w:p>
           <w:p>
@@ -4177,60 +4460,19 @@
               <w:pStyle w:val="Prrafodelista"/>
               <w:numPr>
                 <w:ilvl w:val="0"/>
-                <w:numId w:val="27"/>
+                <w:numId w:val="28"/>
               </w:numPr>
               <w:jc w:val="both"/>
               <w:rPr>
-                <w:rFonts w:cstheme="minorHAnsi"/>
-                <w:lang w:val="es-ES"/>
-              </w:rPr>
-            </w:pPr>
-            <w:r>
-              <w:rPr>
-                <w:rFonts w:cstheme="minorHAnsi"/>
-                <w:lang w:val="es-ES"/>
-              </w:rPr>
-              <w:t>El sistema muestra durante 10 segundos el mensaje: “</w:t>
-            </w:r>
-            <w:r>
-              <w:rPr>
-                <w:rFonts w:cstheme="minorHAnsi"/>
-                <w:color w:val="000000"/>
-              </w:rPr>
-              <w:t>Ingresó datos inválidos o hay campos vacíos”.</w:t>
-            </w:r>
-          </w:p>
-          <w:p>
-            <w:pPr>
-              <w:pStyle w:val="Prrafodelista"/>
-              <w:numPr>
-                <w:ilvl w:val="0"/>
-                <w:numId w:val="27"/>
-              </w:numPr>
-              <w:jc w:val="both"/>
-              <w:rPr>
-                <w:rFonts w:cstheme="minorHAnsi"/>
-                <w:lang w:val="es-ES"/>
-              </w:rPr>
-            </w:pPr>
-            <w:r>
-              <w:rPr>
-                <w:rFonts w:cstheme="minorHAnsi"/>
-                <w:lang w:val="es-ES"/>
-              </w:rPr>
-              <w:t>Regresar al paso 3 del flujo normal.</w:t>
-            </w:r>
-          </w:p>
-          <w:p>
-            <w:pPr>
-              <w:pStyle w:val="Prrafodelista"/>
-              <w:ind w:left="405"/>
-              <w:jc w:val="both"/>
-              <w:rPr>
-                <w:rFonts w:cs="Arial"/>
-                <w:lang w:val="es-ES"/>
-              </w:rPr>
-            </w:pPr>
+                <w:rFonts w:cs="Arial"/>
+              </w:rPr>
+            </w:pPr>
+            <w:r>
+              <w:rPr>
+                <w:rFonts w:cs="Arial"/>
+              </w:rPr>
+              <w:t>Regresar al paso 2 del flujo normal.</w:t>
+            </w:r>
           </w:p>
         </w:tc>
       </w:tr>
@@ -4264,143 +4506,6 @@
                 <w:b/>
                 <w:lang w:val="es-ES"/>
               </w:rPr>
-              <w:t>Excepciones:</w:t>
-            </w:r>
-          </w:p>
-        </w:tc>
-        <w:tc>
-          <w:tcPr>
-            <w:tcW w:w="3618" w:type="pct"/>
-            <w:tcBorders>
-              <w:top w:val="single" w:sz="4" w:space="0" w:color="000000"/>
-              <w:left w:val="single" w:sz="4" w:space="0" w:color="000000"/>
-              <w:bottom w:val="single" w:sz="4" w:space="0" w:color="000000"/>
-              <w:right w:val="single" w:sz="8" w:space="0" w:color="000000"/>
-            </w:tcBorders>
-          </w:tcPr>
-          <w:p>
-            <w:pPr>
-              <w:jc w:val="both"/>
-              <w:rPr>
-                <w:rFonts w:cs="Arial"/>
-              </w:rPr>
-            </w:pPr>
-            <w:r>
-              <w:rPr>
-                <w:rFonts w:cs="Arial"/>
-              </w:rPr>
-              <w:t>EX1. Error al registrar producto.</w:t>
-            </w:r>
-          </w:p>
-          <w:p>
-            <w:pPr>
-              <w:pStyle w:val="Prrafodelista"/>
-              <w:numPr>
-                <w:ilvl w:val="0"/>
-                <w:numId w:val="28"/>
-              </w:numPr>
-              <w:jc w:val="both"/>
-              <w:rPr>
-                <w:rFonts w:cs="Arial"/>
-              </w:rPr>
-            </w:pPr>
-            <w:r>
-              <w:rPr>
-                <w:rFonts w:cs="Arial"/>
-              </w:rPr>
-              <w:t>El sistema muestra el mensaje: “</w:t>
-            </w:r>
-            <w:r>
-              <w:rPr>
-                <w:rFonts w:cs="Arial"/>
-              </w:rPr>
-              <w:t>Ocurrió</w:t>
-            </w:r>
-            <w:r>
-              <w:rPr>
-                <w:rFonts w:cs="Arial"/>
-              </w:rPr>
-              <w:t xml:space="preserve"> un error al guardar los datos del ingrediente”</w:t>
-            </w:r>
-            <w:r>
-              <w:rPr>
-                <w:rFonts w:cs="Arial"/>
-              </w:rPr>
-              <w:t>.</w:t>
-            </w:r>
-          </w:p>
-          <w:p>
-            <w:pPr>
-              <w:pStyle w:val="Prrafodelista"/>
-              <w:numPr>
-                <w:ilvl w:val="0"/>
-                <w:numId w:val="28"/>
-              </w:numPr>
-              <w:jc w:val="both"/>
-              <w:rPr>
-                <w:rFonts w:cs="Arial"/>
-              </w:rPr>
-            </w:pPr>
-            <w:r>
-              <w:rPr>
-                <w:rFonts w:cs="Arial"/>
-              </w:rPr>
-              <w:t>El Gerente da clic en “Aceptar”.</w:t>
-            </w:r>
-          </w:p>
-          <w:p>
-            <w:pPr>
-              <w:pStyle w:val="Prrafodelista"/>
-              <w:numPr>
-                <w:ilvl w:val="0"/>
-                <w:numId w:val="28"/>
-              </w:numPr>
-              <w:jc w:val="both"/>
-              <w:rPr>
-                <w:rFonts w:cs="Arial"/>
-              </w:rPr>
-            </w:pPr>
-            <w:r>
-              <w:rPr>
-                <w:rFonts w:cs="Arial"/>
-              </w:rPr>
-              <w:lastRenderedPageBreak/>
-              <w:t>Regresar al paso 2 del flujo normal.</w:t>
-            </w:r>
-          </w:p>
-        </w:tc>
-      </w:tr>
-      <w:tr>
-        <w:trPr>
-          <w:trHeight w:val="329"/>
-        </w:trPr>
-        <w:tc>
-          <w:tcPr>
-            <w:tcW w:w="1382" w:type="pct"/>
-            <w:tcBorders>
-              <w:top w:val="single" w:sz="4" w:space="0" w:color="000000"/>
-              <w:left w:val="single" w:sz="8" w:space="0" w:color="000000"/>
-              <w:bottom w:val="single" w:sz="4" w:space="0" w:color="000000"/>
-              <w:right w:val="nil"/>
-            </w:tcBorders>
-            <w:hideMark/>
-          </w:tcPr>
-          <w:p>
-            <w:pPr>
-              <w:jc w:val="both"/>
-              <w:rPr>
-                <w:rFonts w:cs="Arial"/>
-                <w:b/>
-                <w:lang w:val="es-ES"/>
-              </w:rPr>
-            </w:pPr>
-            <w:r>
-              <w:rPr>
-                <w:rFonts w:cs="Arial"/>
-                <w:b/>
-                <w:lang w:val="es-ES"/>
-              </w:rPr>
-              <w:lastRenderedPageBreak/>
               <w:t>Postcondiciones:</w:t>
             </w:r>
           </w:p>
@@ -10085,7 +10190,7 @@
 </file>
 
 <file path=word/numbering.xml><?xml version="1.0" encoding="utf-8"?>
-<w:numbering xmlns:wpc="http://schemas.microsoft.com/office/word/2010/wordprocessingCanvas" xmlns:cx="http://schemas.microsoft.com/office/drawing/2014/chartex" xmlns:cx1="http://schemas.microsoft.com/office/drawing/2015/9/8/chartex" xmlns:cx2="http://schemas.microsoft.com/office/drawing/2015/10/21/chartex" xmlns:cx3="http://schemas.microsoft.com/office/drawing/2016/5/9/chartex" xmlns:cx4="http://schemas.microsoft.com/office/drawing/2016/5/10/chartex" xmlns:cx5="http://schemas.microsoft.com/office/drawing/2016/5/11/chartex" xmlns:cx6="http://schemas.microsoft.com/office/drawing/2016/5/12/chartex" xmlns:cx7="http://schemas.microsoft.com/office/drawing/2016/5/13/chartex" xmlns:cx8="http://schemas.microsoft.com/office/drawing/2016/5/14/chartex" xmlns:mc="http://schemas.openxmlformats.org/markup-compatibility/2006" xmlns:aink="http://schemas.microsoft.com/office/drawing/2016/ink" xmlns:am3d="http://schemas.microsoft.com/office/drawing/2017/model3d" xmlns:o="urn:schemas-microsoft-com:office:office" xmlns:r="http://schemas.openxmlformats.org/officeDocument/2006/relationships" xmlns:m="http://schemas.openxmlformats.org/officeDocument/2006/math" xmlns:v="urn:schemas-microsoft-com:vml" xmlns:wp14="http://schemas.microsoft.com/office/word/2010/wordprocessingDrawing" xmlns:wp="http://schemas.openxmlformats.org/drawingml/2006/wordprocessingDrawing" xmlns:w10="urn:schemas-microsoft-com:office:word" xmlns:w="http://schemas.openxmlformats.org/wordprocessingml/2006/main" xmlns:w14="http://schemas.microsoft.com/office/word/2010/wordml" xmlns:w15="http://schemas.microsoft.com/office/word/2012/wordml" xmlns:w16cid="http://schemas.microsoft.com/office/word/2016/wordml/cid" xmlns:w16se="http://schemas.microsoft.com/office/word/2015/wordml/symex" xmlns:wpg="http://schemas.microsoft.com/office/word/2010/wordprocessingGroup" xmlns:wpi="http://schemas.microsoft.com/office/word/2010/wordprocessingInk" xmlns:wne="http://schemas.microsoft.com/office/word/2006/wordml" xmlns:wps="http://schemas.microsoft.com/office/word/2010/wordprocessingShape" mc:Ignorable="w14 w15 w16se w16cid wp14">
+<w:numbering xmlns:wpc="http://schemas.microsoft.com/office/word/2010/wordprocessingCanvas" xmlns:cx="http://schemas.microsoft.com/office/drawing/2014/chartex" xmlns:cx1="http://schemas.microsoft.com/office/drawing/2015/9/8/chartex" xmlns:cx2="http://schemas.microsoft.com/office/drawing/2015/10/21/chartex" xmlns:cx3="http://schemas.microsoft.com/office/drawing/2016/5/9/chartex" xmlns:cx4="http://schemas.microsoft.com/office/drawing/2016/5/10/chartex" xmlns:cx5="http://schemas.microsoft.com/office/drawing/2016/5/11/chartex" xmlns:cx6="http://schemas.microsoft.com/office/drawing/2016/5/12/chartex" xmlns:cx7="http://schemas.microsoft.com/office/drawing/2016/5/13/chartex" xmlns:cx8="http://schemas.microsoft.com/office/drawing/2016/5/14/chartex" xmlns:mc="http://schemas.openxmlformats.org/markup-compatibility/2006" xmlns:aink="http://schemas.microsoft.com/office/drawing/2016/ink" xmlns:am3d="http://schemas.microsoft.com/office/drawing/2017/model3d" xmlns:o="urn:schemas-microsoft-com:office:office" xmlns:r="http://schemas.openxmlformats.org/officeDocument/2006/relationships" xmlns:m="http://schemas.openxmlformats.org/officeDocument/2006/math" xmlns:v="urn:schemas-microsoft-com:vml" xmlns:wp14="http://schemas.microsoft.com/office/word/2010/wordprocessingDrawing" xmlns:wp="http://schemas.openxmlformats.org/drawingml/2006/wordprocessingDrawing" xmlns:w10="urn:schemas-microsoft-com:office:word" xmlns:w="http://schemas.openxmlformats.org/wordprocessingml/2006/main" xmlns:w14="http://schemas.microsoft.com/office/word/2010/wordml" xmlns:w15="http://schemas.microsoft.com/office/word/2012/wordml" xmlns:w16cex="http://schemas.microsoft.com/office/word/2018/wordml/cex" xmlns:w16cid="http://schemas.microsoft.com/office/word/2016/wordml/cid" xmlns:w16="http://schemas.microsoft.com/office/word/2018/wordml" xmlns:w16se="http://schemas.microsoft.com/office/word/2015/wordml/symex" xmlns:wpg="http://schemas.microsoft.com/office/word/2010/wordprocessingGroup" xmlns:wpi="http://schemas.microsoft.com/office/word/2010/wordprocessingInk" xmlns:wne="http://schemas.microsoft.com/office/word/2006/wordml" xmlns:wps="http://schemas.microsoft.com/office/word/2010/wordprocessingShape" mc:Ignorable="w14 w15 w16se w16cid w16 w16cex wp14">
   <w:abstractNum w:abstractNumId="0" w15:restartNumberingAfterBreak="0">
     <w:nsid w:val="016D72F4"/>
     <w:multiLevelType w:val="hybridMultilevel"/>
@@ -13057,6 +13162,95 @@
     </w:lvl>
   </w:abstractNum>
   <w:abstractNum w:abstractNumId="33" w15:restartNumberingAfterBreak="0">
+    <w:nsid w:val="742A2F2F"/>
+    <w:multiLevelType w:val="hybridMultilevel"/>
+    <w:tmpl w:val="C69CF616"/>
+    <w:lvl w:ilvl="0" w:tplc="080A000F">
+      <w:start w:val="1"/>
+      <w:numFmt w:val="decimal"/>
+      <w:lvlText w:val="%1."/>
+      <w:lvlJc w:val="left"/>
+      <w:pPr>
+        <w:ind w:left="720" w:hanging="360"/>
+      </w:pPr>
+      <w:rPr>
+        <w:rFonts w:hint="default"/>
+      </w:rPr>
+    </w:lvl>
+    <w:lvl w:ilvl="1" w:tplc="080A0019" w:tentative="1">
+      <w:start w:val="1"/>
+      <w:numFmt w:val="lowerLetter"/>
+      <w:lvlText w:val="%2."/>
+      <w:lvlJc w:val="left"/>
+      <w:pPr>
+        <w:ind w:left="1440" w:hanging="360"/>
+      </w:pPr>
+    </w:lvl>
+    <w:lvl w:ilvl="2" w:tplc="080A001B" w:tentative="1">
+      <w:start w:val="1"/>
+      <w:numFmt w:val="lowerRoman"/>
+      <w:lvlText w:val="%3."/>
+      <w:lvlJc w:val="right"/>
+      <w:pPr>
+        <w:ind w:left="2160" w:hanging="180"/>
+      </w:pPr>
+    </w:lvl>
+    <w:lvl w:ilvl="3" w:tplc="080A000F" w:tentative="1">
+      <w:start w:val="1"/>
+      <w:numFmt w:val="decimal"/>
+      <w:lvlText w:val="%4."/>
+      <w:lvlJc w:val="left"/>
+      <w:pPr>
+        <w:ind w:left="2880" w:hanging="360"/>
+      </w:pPr>
+    </w:lvl>
+    <w:lvl w:ilvl="4" w:tplc="080A0019" w:tentative="1">
+      <w:start w:val="1"/>
+      <w:numFmt w:val="lowerLetter"/>
+      <w:lvlText w:val="%5."/>
+      <w:lvlJc w:val="left"/>
+      <w:pPr>
+        <w:ind w:left="3600" w:hanging="360"/>
+      </w:pPr>
+    </w:lvl>
+    <w:lvl w:ilvl="5" w:tplc="080A001B" w:tentative="1">
+      <w:start w:val="1"/>
+      <w:numFmt w:val="lowerRoman"/>
+      <w:lvlText w:val="%6."/>
+      <w:lvlJc w:val="right"/>
+      <w:pPr>
+        <w:ind w:left="4320" w:hanging="180"/>
+      </w:pPr>
+    </w:lvl>
+    <w:lvl w:ilvl="6" w:tplc="080A000F" w:tentative="1">
+      <w:start w:val="1"/>
+      <w:numFmt w:val="decimal"/>
+      <w:lvlText w:val="%7."/>
+      <w:lvlJc w:val="left"/>
+      <w:pPr>
+        <w:ind w:left="5040" w:hanging="360"/>
+      </w:pPr>
+    </w:lvl>
+    <w:lvl w:ilvl="7" w:tplc="080A0019" w:tentative="1">
+      <w:start w:val="1"/>
+      <w:numFmt w:val="lowerLetter"/>
+      <w:lvlText w:val="%8."/>
+      <w:lvlJc w:val="left"/>
+      <w:pPr>
+        <w:ind w:left="5760" w:hanging="360"/>
+      </w:pPr>
+    </w:lvl>
+    <w:lvl w:ilvl="8" w:tplc="080A001B" w:tentative="1">
+      <w:start w:val="1"/>
+      <w:numFmt w:val="lowerRoman"/>
+      <w:lvlText w:val="%9."/>
+      <w:lvlJc w:val="right"/>
+      <w:pPr>
+        <w:ind w:left="6480" w:hanging="180"/>
+      </w:pPr>
+    </w:lvl>
+  </w:abstractNum>
+  <w:abstractNum w:abstractNumId="34" w15:restartNumberingAfterBreak="0">
     <w:nsid w:val="773E4931"/>
     <w:multiLevelType w:val="hybridMultilevel"/>
     <w:tmpl w:val="540A8320"/>
@@ -13145,7 +13339,7 @@
       </w:pPr>
     </w:lvl>
   </w:abstractNum>
-  <w:abstractNum w:abstractNumId="34" w15:restartNumberingAfterBreak="0">
+  <w:abstractNum w:abstractNumId="35" w15:restartNumberingAfterBreak="0">
     <w:nsid w:val="7A597F06"/>
     <w:multiLevelType w:val="hybridMultilevel"/>
     <w:tmpl w:val="81562764"/>
@@ -13234,7 +13428,7 @@
       </w:pPr>
     </w:lvl>
   </w:abstractNum>
-  <w:abstractNum w:abstractNumId="35" w15:restartNumberingAfterBreak="0">
+  <w:abstractNum w:abstractNumId="36" w15:restartNumberingAfterBreak="0">
     <w:nsid w:val="7F5C37A6"/>
     <w:multiLevelType w:val="hybridMultilevel"/>
     <w:tmpl w:val="3A2ABA96"/>
@@ -13360,7 +13554,7 @@
     <w:abstractNumId w:val="27"/>
   </w:num>
   <w:num w:numId="13">
-    <w:abstractNumId w:val="33"/>
+    <w:abstractNumId w:val="34"/>
   </w:num>
   <w:num w:numId="14">
     <w:abstractNumId w:val="1"/>
@@ -13390,10 +13584,10 @@
     <w:abstractNumId w:val="4"/>
   </w:num>
   <w:num w:numId="23">
-    <w:abstractNumId w:val="35"/>
+    <w:abstractNumId w:val="36"/>
   </w:num>
   <w:num w:numId="24">
-    <w:abstractNumId w:val="34"/>
+    <w:abstractNumId w:val="35"/>
   </w:num>
   <w:num w:numId="25">
     <w:abstractNumId w:val="14"/>
@@ -13431,11 +13625,14 @@
   <w:num w:numId="36">
     <w:abstractNumId w:val="15"/>
   </w:num>
+  <w:num w:numId="37">
+    <w:abstractNumId w:val="33"/>
+  </w:num>
 </w:numbering>
 </file>
 
 <file path=word/styles.xml><?xml version="1.0" encoding="utf-8"?>
-<w:styles xmlns:mc="http://schemas.openxmlformats.org/markup-compatibility/2006" xmlns:r="http://schemas.openxmlformats.org/officeDocument/2006/relationships" xmlns:w="http://schemas.openxmlformats.org/wordprocessingml/2006/main" xmlns:w14="http://schemas.microsoft.com/office/word/2010/wordml" xmlns:w15="http://schemas.microsoft.com/office/word/2012/wordml" xmlns:w16cid="http://schemas.microsoft.com/office/word/2016/wordml/cid" xmlns:w16se="http://schemas.microsoft.com/office/word/2015/wordml/symex" mc:Ignorable="w14 w15 w16se w16cid">
+<w:styles xmlns:mc="http://schemas.openxmlformats.org/markup-compatibility/2006" xmlns:r="http://schemas.openxmlformats.org/officeDocument/2006/relationships" xmlns:w="http://schemas.openxmlformats.org/wordprocessingml/2006/main" xmlns:w14="http://schemas.microsoft.com/office/word/2010/wordml" xmlns:w15="http://schemas.microsoft.com/office/word/2012/wordml" xmlns:w16cex="http://schemas.microsoft.com/office/word/2018/wordml/cex" xmlns:w16cid="http://schemas.microsoft.com/office/word/2016/wordml/cid" xmlns:w16="http://schemas.microsoft.com/office/word/2018/wordml" xmlns:w16se="http://schemas.microsoft.com/office/word/2015/wordml/symex" mc:Ignorable="w14 w15 w16se w16cid w16 w16cex">
   <w:docDefaults>
     <w:rPrDefault>
       <w:rPr>
@@ -13451,7 +13648,7 @@
       </w:pPr>
     </w:pPrDefault>
   </w:docDefaults>
-  <w:latentStyles w:defLockedState="0" w:defUIPriority="99" w:defSemiHidden="0" w:defUnhideWhenUsed="0" w:defQFormat="0" w:count="377">
+  <w:latentStyles w:defLockedState="0" w:defUIPriority="99" w:defSemiHidden="0" w:defUnhideWhenUsed="0" w:defQFormat="0" w:count="376">
     <w:lsdException w:name="Normal" w:uiPriority="0" w:qFormat="1"/>
     <w:lsdException w:name="heading 1" w:uiPriority="9" w:qFormat="1"/>
     <w:lsdException w:name="heading 2" w:semiHidden="1" w:uiPriority="9" w:unhideWhenUsed="1" w:qFormat="1"/>
@@ -13828,7 +14025,6 @@
     <w:lsdException w:name="Hashtag" w:semiHidden="1" w:unhideWhenUsed="1"/>
     <w:lsdException w:name="Unresolved Mention" w:semiHidden="1" w:unhideWhenUsed="1"/>
     <w:lsdException w:name="Smart Link" w:semiHidden="1" w:unhideWhenUsed="1"/>
-    <w:lsdException w:name="Smart Link Error" w:semiHidden="1" w:unhideWhenUsed="1"/>
   </w:latentStyles>
   <w:style w:type="paragraph" w:default="1" w:styleId="Normal">
     <w:name w:val="Normal"/>
@@ -13908,7 +14104,7 @@
 </file>
 
 <file path=word/glossary/document.xml><?xml version="1.0" encoding="utf-8"?>
-<w:glossaryDocument xmlns:wpc="http://schemas.microsoft.com/office/word/2010/wordprocessingCanvas" xmlns:cx="http://schemas.microsoft.com/office/drawing/2014/chartex" xmlns:cx1="http://schemas.microsoft.com/office/drawing/2015/9/8/chartex" xmlns:cx2="http://schemas.microsoft.com/office/drawing/2015/10/21/chartex" xmlns:cx3="http://schemas.microsoft.com/office/drawing/2016/5/9/chartex" xmlns:cx4="http://schemas.microsoft.com/office/drawing/2016/5/10/chartex" xmlns:cx5="http://schemas.microsoft.com/office/drawing/2016/5/11/chartex" xmlns:cx6="http://schemas.microsoft.com/office/drawing/2016/5/12/chartex" xmlns:cx7="http://schemas.microsoft.com/office/drawing/2016/5/13/chartex" xmlns:cx8="http://schemas.microsoft.com/office/drawing/2016/5/14/chartex" xmlns:mc="http://schemas.openxmlformats.org/markup-compatibility/2006" xmlns:aink="http://schemas.microsoft.com/office/drawing/2016/ink" xmlns:am3d="http://schemas.microsoft.com/office/drawing/2017/model3d" xmlns:o="urn:schemas-microsoft-com:office:office" xmlns:r="http://schemas.openxmlformats.org/officeDocument/2006/relationships" xmlns:m="http://schemas.openxmlformats.org/officeDocument/2006/math" xmlns:v="urn:schemas-microsoft-com:vml" xmlns:wp14="http://schemas.microsoft.com/office/word/2010/wordprocessingDrawing" xmlns:wp="http://schemas.openxmlformats.org/drawingml/2006/wordprocessingDrawing" xmlns:w10="urn:schemas-microsoft-com:office:word" xmlns:w="http://schemas.openxmlformats.org/wordprocessingml/2006/main" xmlns:w14="http://schemas.microsoft.com/office/word/2010/wordml" xmlns:w15="http://schemas.microsoft.com/office/word/2012/wordml" xmlns:w16cid="http://schemas.microsoft.com/office/word/2016/wordml/cid" xmlns:w16se="http://schemas.microsoft.com/office/word/2015/wordml/symex" xmlns:wpg="http://schemas.microsoft.com/office/word/2010/wordprocessingGroup" xmlns:wpi="http://schemas.microsoft.com/office/word/2010/wordprocessingInk" xmlns:wne="http://schemas.microsoft.com/office/word/2006/wordml" xmlns:wps="http://schemas.microsoft.com/office/word/2010/wordprocessingShape" mc:Ignorable="w14 w15 w16se w16cid wp14">
+<w:glossaryDocument xmlns:wpc="http://schemas.microsoft.com/office/word/2010/wordprocessingCanvas" xmlns:cx="http://schemas.microsoft.com/office/drawing/2014/chartex" xmlns:cx1="http://schemas.microsoft.com/office/drawing/2015/9/8/chartex" xmlns:cx2="http://schemas.microsoft.com/office/drawing/2015/10/21/chartex" xmlns:cx3="http://schemas.microsoft.com/office/drawing/2016/5/9/chartex" xmlns:cx4="http://schemas.microsoft.com/office/drawing/2016/5/10/chartex" xmlns:cx5="http://schemas.microsoft.com/office/drawing/2016/5/11/chartex" xmlns:cx6="http://schemas.microsoft.com/office/drawing/2016/5/12/chartex" xmlns:cx7="http://schemas.microsoft.com/office/drawing/2016/5/13/chartex" xmlns:cx8="http://schemas.microsoft.com/office/drawing/2016/5/14/chartex" xmlns:mc="http://schemas.openxmlformats.org/markup-compatibility/2006" xmlns:aink="http://schemas.microsoft.com/office/drawing/2016/ink" xmlns:am3d="http://schemas.microsoft.com/office/drawing/2017/model3d" xmlns:o="urn:schemas-microsoft-com:office:office" xmlns:r="http://schemas.openxmlformats.org/officeDocument/2006/relationships" xmlns:m="http://schemas.openxmlformats.org/officeDocument/2006/math" xmlns:v="urn:schemas-microsoft-com:vml" xmlns:wp14="http://schemas.microsoft.com/office/word/2010/wordprocessingDrawing" xmlns:wp="http://schemas.openxmlformats.org/drawingml/2006/wordprocessingDrawing" xmlns:w10="urn:schemas-microsoft-com:office:word" xmlns:w="http://schemas.openxmlformats.org/wordprocessingml/2006/main" xmlns:w14="http://schemas.microsoft.com/office/word/2010/wordml" xmlns:w15="http://schemas.microsoft.com/office/word/2012/wordml" xmlns:w16cex="http://schemas.microsoft.com/office/word/2018/wordml/cex" xmlns:w16cid="http://schemas.microsoft.com/office/word/2016/wordml/cid" xmlns:w16="http://schemas.microsoft.com/office/word/2018/wordml" xmlns:w16se="http://schemas.microsoft.com/office/word/2015/wordml/symex" xmlns:wpg="http://schemas.microsoft.com/office/word/2010/wordprocessingGroup" xmlns:wpi="http://schemas.microsoft.com/office/word/2010/wordprocessingInk" xmlns:wne="http://schemas.microsoft.com/office/word/2006/wordml" xmlns:wps="http://schemas.microsoft.com/office/word/2010/wordprocessingShape" mc:Ignorable="w14 w15 w16se w16cid w16 w16cex wp14">
   <w:docParts>
     <w:docPart>
       <w:docPartPr>
@@ -14843,7 +15039,7 @@
 </file>
 
 <file path=word/glossary/fontTable.xml><?xml version="1.0" encoding="utf-8"?>
-<w:fonts xmlns:mc="http://schemas.openxmlformats.org/markup-compatibility/2006" xmlns:r="http://schemas.openxmlformats.org/officeDocument/2006/relationships" xmlns:w="http://schemas.openxmlformats.org/wordprocessingml/2006/main" xmlns:w14="http://schemas.microsoft.com/office/word/2010/wordml" xmlns:w15="http://schemas.microsoft.com/office/word/2012/wordml" xmlns:w16cid="http://schemas.microsoft.com/office/word/2016/wordml/cid" xmlns:w16se="http://schemas.microsoft.com/office/word/2015/wordml/symex" mc:Ignorable="w14 w15 w16se w16cid">
+<w:fonts xmlns:mc="http://schemas.openxmlformats.org/markup-compatibility/2006" xmlns:r="http://schemas.openxmlformats.org/officeDocument/2006/relationships" xmlns:w="http://schemas.openxmlformats.org/wordprocessingml/2006/main" xmlns:w14="http://schemas.microsoft.com/office/word/2010/wordml" xmlns:w15="http://schemas.microsoft.com/office/word/2012/wordml" xmlns:w16cex="http://schemas.microsoft.com/office/word/2018/wordml/cex" xmlns:w16cid="http://schemas.microsoft.com/office/word/2016/wordml/cid" xmlns:w16="http://schemas.microsoft.com/office/word/2018/wordml" xmlns:w16se="http://schemas.microsoft.com/office/word/2015/wordml/symex" mc:Ignorable="w14 w15 w16se w16cid w16 w16cex">
   <w:font w:name="Times New Roman">
     <w:panose1 w:val="02020603050405020304"/>
     <w:charset w:val="00"/>
@@ -14897,7 +15093,7 @@
 </file>
 
 <file path=word/glossary/settings.xml><?xml version="1.0" encoding="utf-8"?>
-<w:settings xmlns:mc="http://schemas.openxmlformats.org/markup-compatibility/2006" xmlns:o="urn:schemas-microsoft-com:office:office" xmlns:r="http://schemas.openxmlformats.org/officeDocument/2006/relationships" xmlns:m="http://schemas.openxmlformats.org/officeDocument/2006/math" xmlns:v="urn:schemas-microsoft-com:vml" xmlns:w10="urn:schemas-microsoft-com:office:word" xmlns:w="http://schemas.openxmlformats.org/wordprocessingml/2006/main" xmlns:w14="http://schemas.microsoft.com/office/word/2010/wordml" xmlns:w15="http://schemas.microsoft.com/office/word/2012/wordml" xmlns:w16cid="http://schemas.microsoft.com/office/word/2016/wordml/cid" xmlns:w16se="http://schemas.microsoft.com/office/word/2015/wordml/symex" xmlns:sl="http://schemas.openxmlformats.org/schemaLibrary/2006/main" mc:Ignorable="w14 w15 w16se w16cid">
+<w:settings xmlns:mc="http://schemas.openxmlformats.org/markup-compatibility/2006" xmlns:o="urn:schemas-microsoft-com:office:office" xmlns:r="http://schemas.openxmlformats.org/officeDocument/2006/relationships" xmlns:m="http://schemas.openxmlformats.org/officeDocument/2006/math" xmlns:v="urn:schemas-microsoft-com:vml" xmlns:w10="urn:schemas-microsoft-com:office:word" xmlns:w="http://schemas.openxmlformats.org/wordprocessingml/2006/main" xmlns:w14="http://schemas.microsoft.com/office/word/2010/wordml" xmlns:w15="http://schemas.microsoft.com/office/word/2012/wordml" xmlns:w16cex="http://schemas.microsoft.com/office/word/2018/wordml/cex" xmlns:w16cid="http://schemas.microsoft.com/office/word/2016/wordml/cid" xmlns:w16="http://schemas.microsoft.com/office/word/2018/wordml" xmlns:w16se="http://schemas.microsoft.com/office/word/2015/wordml/symex" xmlns:sl="http://schemas.openxmlformats.org/schemaLibrary/2006/main" mc:Ignorable="w14 w15 w16se w16cid w16 w16cex">
   <w:view w:val="normal"/>
   <w:defaultTabStop w:val="708"/>
   <w:hyphenationZone w:val="425"/>
@@ -14914,6 +15110,7 @@
   <w:rsids>
     <w:rsidRoot w:val="00C566C6"/>
     <w:rsid w:val="001B0C5D"/>
+    <w:rsid w:val="007F037A"/>
     <w:rsid w:val="0080498E"/>
     <w:rsid w:val="00883789"/>
     <w:rsid w:val="00C311C6"/>
@@ -14942,7 +15139,7 @@
 </file>
 
 <file path=word/glossary/styles.xml><?xml version="1.0" encoding="utf-8"?>
-<w:styles xmlns:mc="http://schemas.openxmlformats.org/markup-compatibility/2006" xmlns:r="http://schemas.openxmlformats.org/officeDocument/2006/relationships" xmlns:w="http://schemas.openxmlformats.org/wordprocessingml/2006/main" xmlns:w14="http://schemas.microsoft.com/office/word/2010/wordml" xmlns:w15="http://schemas.microsoft.com/office/word/2012/wordml" xmlns:w16cid="http://schemas.microsoft.com/office/word/2016/wordml/cid" xmlns:w16se="http://schemas.microsoft.com/office/word/2015/wordml/symex" mc:Ignorable="w14 w15 w16se w16cid">
+<w:styles xmlns:mc="http://schemas.openxmlformats.org/markup-compatibility/2006" xmlns:r="http://schemas.openxmlformats.org/officeDocument/2006/relationships" xmlns:w="http://schemas.openxmlformats.org/wordprocessingml/2006/main" xmlns:w14="http://schemas.microsoft.com/office/word/2010/wordml" xmlns:w15="http://schemas.microsoft.com/office/word/2012/wordml" xmlns:w16cex="http://schemas.microsoft.com/office/word/2018/wordml/cex" xmlns:w16cid="http://schemas.microsoft.com/office/word/2016/wordml/cid" xmlns:w16="http://schemas.microsoft.com/office/word/2018/wordml" xmlns:w16se="http://schemas.microsoft.com/office/word/2015/wordml/symex" mc:Ignorable="w14 w15 w16se w16cid w16 w16cex">
   <w:docDefaults>
     <w:rPrDefault>
       <w:rPr>
@@ -14958,7 +15155,7 @@
       </w:pPr>
     </w:pPrDefault>
   </w:docDefaults>
-  <w:latentStyles w:defLockedState="0" w:defUIPriority="99" w:defSemiHidden="0" w:defUnhideWhenUsed="0" w:defQFormat="0" w:count="377">
+  <w:latentStyles w:defLockedState="0" w:defUIPriority="99" w:defSemiHidden="0" w:defUnhideWhenUsed="0" w:defQFormat="0" w:count="376">
     <w:lsdException w:name="Normal" w:uiPriority="0" w:qFormat="1"/>
     <w:lsdException w:name="heading 1" w:uiPriority="9" w:qFormat="1"/>
     <w:lsdException w:name="heading 2" w:semiHidden="1" w:uiPriority="9" w:unhideWhenUsed="1" w:qFormat="1"/>
@@ -15335,7 +15532,6 @@
     <w:lsdException w:name="Hashtag" w:semiHidden="1" w:unhideWhenUsed="1"/>
     <w:lsdException w:name="Unresolved Mention" w:semiHidden="1" w:unhideWhenUsed="1"/>
     <w:lsdException w:name="Smart Link" w:semiHidden="1" w:unhideWhenUsed="1"/>
-    <w:lsdException w:name="Smart Link Error" w:semiHidden="1" w:unhideWhenUsed="1"/>
   </w:latentStyles>
   <w:style w:type="paragraph" w:default="1" w:styleId="Normal">
     <w:name w:val="Normal"/>
@@ -15518,7 +15714,7 @@
 </file>
 
 <file path=word/glossary/webSettings.xml><?xml version="1.0" encoding="utf-8"?>
-<w:webSettings xmlns:mc="http://schemas.openxmlformats.org/markup-compatibility/2006" xmlns:r="http://schemas.openxmlformats.org/officeDocument/2006/relationships" xmlns:w="http://schemas.openxmlformats.org/wordprocessingml/2006/main" xmlns:w14="http://schemas.microsoft.com/office/word/2010/wordml" xmlns:w15="http://schemas.microsoft.com/office/word/2012/wordml" xmlns:w16cid="http://schemas.microsoft.com/office/word/2016/wordml/cid" xmlns:w16se="http://schemas.microsoft.com/office/word/2015/wordml/symex" mc:Ignorable="w14 w15 w16se w16cid">
+<w:webSettings xmlns:mc="http://schemas.openxmlformats.org/markup-compatibility/2006" xmlns:r="http://schemas.openxmlformats.org/officeDocument/2006/relationships" xmlns:w="http://schemas.openxmlformats.org/wordprocessingml/2006/main" xmlns:w14="http://schemas.microsoft.com/office/word/2010/wordml" xmlns:w15="http://schemas.microsoft.com/office/word/2012/wordml" xmlns:w16cex="http://schemas.microsoft.com/office/word/2018/wordml/cex" xmlns:w16cid="http://schemas.microsoft.com/office/word/2016/wordml/cid" xmlns:w16="http://schemas.microsoft.com/office/word/2018/wordml" xmlns:w16se="http://schemas.microsoft.com/office/word/2015/wordml/symex" mc:Ignorable="w14 w15 w16se w16cid w16 w16cex">
   <w:optimizeForBrowser/>
   <w:allowPNG/>
 </w:webSettings>

</xml_diff>